<commit_message>
change from intelligence analysis to information analysis
</commit_message>
<xml_diff>
--- a/review/cd-cscw-review-answer-v2.docx
+++ b/review/cd-cscw-review-answer-v2.docx
@@ -835,15 +835,14 @@
               </w:rPr>
               <w:t>wareness) but the features of none of the modules is</w:t>
             </w:r>
-          </w:p>
-          <w:p>
-            <w:pPr>
-              <w:rPr>
-                <w:rFonts w:ascii="Times New Roman" w:hAnsi="Times New Roman" w:cs="Times New Roman"/>
-                <w:sz w:val="22"/>
-                <w:szCs w:val="22"/>
-              </w:rPr>
-            </w:pPr>
+            <w:r>
+              <w:rPr>
+                <w:rFonts w:ascii="Times New Roman" w:hAnsi="Times New Roman" w:cs="Times New Roman"/>
+                <w:sz w:val="22"/>
+                <w:szCs w:val="22"/>
+              </w:rPr>
+              <w:t xml:space="preserve"> </w:t>
+            </w:r>
             <w:r>
               <w:rPr>
                 <w:rFonts w:ascii="Times New Roman" w:hAnsi="Times New Roman" w:cs="Times New Roman"/>
@@ -901,6 +900,8 @@
               </w:rPr>
               <w:t xml:space="preserve">we documented a spontaneously adopted interleaving workflow involving switching between modeling and analysis, and </w:t>
             </w:r>
+            <w:bookmarkStart w:id="2" w:name="OLE_LINK3"/>
+            <w:bookmarkStart w:id="3" w:name="OLE_LINK4"/>
             <w:r>
               <w:rPr>
                 <w:rFonts w:ascii="Times New Roman" w:hAnsi="Times New Roman" w:cs="Times New Roman"/>
@@ -935,6 +936,8 @@
               </w:rPr>
               <w:t xml:space="preserve"> as well as the consequence</w:t>
             </w:r>
+            <w:bookmarkEnd w:id="2"/>
+            <w:bookmarkEnd w:id="3"/>
             <w:r>
               <w:rPr>
                 <w:rFonts w:ascii="Times New Roman" w:hAnsi="Times New Roman" w:cs="Times New Roman"/>
@@ -949,7 +952,17 @@
                 <w:sz w:val="22"/>
                 <w:szCs w:val="22"/>
               </w:rPr>
-              <w:t xml:space="preserve"> we </w:t>
+              <w:t xml:space="preserve"> </w:t>
+            </w:r>
+            <w:bookmarkStart w:id="4" w:name="OLE_LINK7"/>
+            <w:bookmarkStart w:id="5" w:name="OLE_LINK8"/>
+            <w:r>
+              <w:rPr>
+                <w:rFonts w:ascii="Times New Roman" w:hAnsi="Times New Roman" w:cs="Times New Roman"/>
+                <w:sz w:val="22"/>
+                <w:szCs w:val="22"/>
+              </w:rPr>
+              <w:t xml:space="preserve">we </w:t>
             </w:r>
             <w:r>
               <w:rPr>
@@ -973,15 +986,25 @@
                 <w:sz w:val="22"/>
                 <w:szCs w:val="22"/>
               </w:rPr>
-              <w:t xml:space="preserve"> d</w:t>
-            </w:r>
-            <w:r>
-              <w:rPr>
-                <w:rFonts w:ascii="Times New Roman" w:hAnsi="Times New Roman" w:cs="Times New Roman"/>
-                <w:sz w:val="22"/>
-                <w:szCs w:val="22"/>
-              </w:rPr>
-              <w:t xml:space="preserve"> support of collaboration features, and our results implied that interleaving in the collaborative task flow requires awareness beyond team actions, but uncertainty, context of insight, and contribution value. </w:t>
+              <w:t xml:space="preserve"> </w:t>
+            </w:r>
+            <w:r>
+              <w:rPr>
+                <w:rFonts w:ascii="Times New Roman" w:hAnsi="Times New Roman" w:cs="Times New Roman"/>
+                <w:sz w:val="22"/>
+                <w:szCs w:val="22"/>
+              </w:rPr>
+              <w:t>support of collaboration features, and our results implied that interleaving in the collaborative task flow requires awareness beyond team actions, but uncertainty, context of insight, and contribution value.</w:t>
+            </w:r>
+            <w:bookmarkEnd w:id="4"/>
+            <w:bookmarkEnd w:id="5"/>
+            <w:r>
+              <w:rPr>
+                <w:rFonts w:ascii="Times New Roman" w:hAnsi="Times New Roman" w:cs="Times New Roman"/>
+                <w:sz w:val="22"/>
+                <w:szCs w:val="22"/>
+              </w:rPr>
+              <w:t xml:space="preserve"> </w:t>
             </w:r>
           </w:p>
           <w:p>
@@ -1023,7 +1046,23 @@
                 <w:sz w:val="22"/>
                 <w:szCs w:val="22"/>
               </w:rPr>
-              <w:t xml:space="preserve">heavily restructured our result and discussion sections to emphasize the two contributions. </w:t>
+              <w:t xml:space="preserve">heavily restructured our result and discussion sections to </w:t>
+            </w:r>
+            <w:r>
+              <w:rPr>
+                <w:rFonts w:ascii="Times New Roman" w:hAnsi="Times New Roman" w:cs="Times New Roman"/>
+                <w:sz w:val="22"/>
+                <w:szCs w:val="22"/>
+              </w:rPr>
+              <w:t>make the arguments more cohesive</w:t>
+            </w:r>
+            <w:r>
+              <w:rPr>
+                <w:rFonts w:ascii="Times New Roman" w:hAnsi="Times New Roman" w:cs="Times New Roman"/>
+                <w:sz w:val="22"/>
+                <w:szCs w:val="22"/>
+              </w:rPr>
+              <w:t xml:space="preserve">. </w:t>
             </w:r>
             <w:r>
               <w:rPr>
@@ -1047,109 +1086,86 @@
                 <w:sz w:val="22"/>
                 <w:szCs w:val="22"/>
               </w:rPr>
-              <w:t xml:space="preserve">(1) we rephrased the characterization of data modeling (filtering vs. accretion) and data analysis (fact vs. inference), and discussed how these behaviors contribute to activity switch. (2). </w:t>
-            </w:r>
-            <w:r>
-              <w:rPr>
-                <w:rFonts w:ascii="Times New Roman" w:hAnsi="Times New Roman" w:cs="Times New Roman"/>
-                <w:sz w:val="22"/>
-                <w:szCs w:val="22"/>
-              </w:rPr>
-              <w:t>We went deeper in our discussion</w:t>
-            </w:r>
-            <w:r>
-              <w:rPr>
-                <w:rFonts w:ascii="Times New Roman" w:hAnsi="Times New Roman" w:cs="Times New Roman"/>
-                <w:sz w:val="22"/>
-                <w:szCs w:val="22"/>
-              </w:rPr>
-              <w:t>.</w:t>
-            </w:r>
-            <w:r>
-              <w:rPr>
-                <w:rFonts w:ascii="Times New Roman" w:hAnsi="Times New Roman" w:cs="Times New Roman"/>
-                <w:sz w:val="22"/>
-                <w:szCs w:val="22"/>
-              </w:rPr>
-              <w:t xml:space="preserve"> </w:t>
-            </w:r>
-            <w:r>
-              <w:rPr>
-                <w:rFonts w:ascii="Times New Roman" w:hAnsi="Times New Roman" w:cs="Times New Roman"/>
-                <w:sz w:val="22"/>
-                <w:szCs w:val="22"/>
-              </w:rPr>
-              <w:t xml:space="preserve">We further imply that such collaboration requires awareness of </w:t>
-            </w:r>
-            <w:r>
-              <w:rPr>
-                <w:rFonts w:ascii="Times New Roman" w:hAnsi="Times New Roman" w:cs="Times New Roman"/>
-                <w:sz w:val="22"/>
-                <w:szCs w:val="22"/>
-              </w:rPr>
-              <w:t xml:space="preserve">uncertainty and context of analysis. </w:t>
-            </w:r>
-            <w:r>
-              <w:rPr>
-                <w:rFonts w:ascii="Times New Roman" w:hAnsi="Times New Roman" w:cs="Times New Roman"/>
-                <w:sz w:val="22"/>
-                <w:szCs w:val="22"/>
-              </w:rPr>
-              <w:t xml:space="preserve"> </w:t>
-            </w:r>
-          </w:p>
-          <w:p>
-            <w:pPr>
-              <w:rPr>
-                <w:rFonts w:ascii="Times New Roman" w:hAnsi="Times New Roman" w:cs="Times New Roman"/>
-                <w:sz w:val="22"/>
-                <w:szCs w:val="22"/>
-              </w:rPr>
-            </w:pPr>
-          </w:p>
-          <w:p>
-            <w:pPr>
-              <w:rPr>
-                <w:rFonts w:ascii="Times New Roman" w:hAnsi="Times New Roman" w:cs="Times New Roman"/>
-                <w:color w:val="FF0000"/>
-                <w:sz w:val="22"/>
-                <w:szCs w:val="22"/>
-              </w:rPr>
-            </w:pPr>
-            <w:r>
-              <w:rPr>
-                <w:rFonts w:ascii="Times New Roman" w:hAnsi="Times New Roman" w:cs="Times New Roman"/>
-                <w:color w:val="FF0000"/>
-                <w:sz w:val="22"/>
-                <w:szCs w:val="22"/>
-              </w:rPr>
-              <w:t>[Comment: need to specify the changes in more detail]</w:t>
-            </w:r>
-          </w:p>
-          <w:p>
-            <w:pPr>
-              <w:rPr>
-                <w:rFonts w:ascii="Times New Roman" w:hAnsi="Times New Roman" w:cs="Times New Roman"/>
-                <w:sz w:val="22"/>
-                <w:szCs w:val="22"/>
-              </w:rPr>
-            </w:pPr>
-          </w:p>
-          <w:p>
-            <w:pPr>
-              <w:rPr>
-                <w:rFonts w:ascii="Times New Roman" w:hAnsi="Times New Roman" w:cs="Times New Roman"/>
-                <w:sz w:val="22"/>
-                <w:szCs w:val="22"/>
-              </w:rPr>
-            </w:pPr>
-            <w:r>
-              <w:rPr>
-                <w:rFonts w:ascii="Times New Roman" w:hAnsi="Times New Roman" w:cs="Times New Roman"/>
-                <w:sz w:val="22"/>
-                <w:szCs w:val="22"/>
-              </w:rPr>
-              <w:t>The paper reports specifically on a collaborative information analysis task situated in the intelligence domain, but our findings regarding team process and breakdowns address the interests of the broader CSCW community.</w:t>
+              <w:t>(1) we rephrased the characterization of data modeling (filtering vs. accretion) and data analysis (fact vs. inference)</w:t>
+            </w:r>
+            <w:r>
+              <w:rPr>
+                <w:rFonts w:ascii="Times New Roman" w:hAnsi="Times New Roman" w:cs="Times New Roman"/>
+                <w:sz w:val="22"/>
+                <w:szCs w:val="22"/>
+              </w:rPr>
+              <w:t xml:space="preserve"> as momentum to drive the interleaving pattern</w:t>
+            </w:r>
+            <w:r>
+              <w:rPr>
+                <w:rFonts w:ascii="Times New Roman" w:hAnsi="Times New Roman" w:cs="Times New Roman"/>
+                <w:sz w:val="22"/>
+                <w:szCs w:val="22"/>
+              </w:rPr>
+              <w:t xml:space="preserve"> (2) </w:t>
+            </w:r>
+            <w:r>
+              <w:rPr>
+                <w:rFonts w:ascii="Times New Roman" w:hAnsi="Times New Roman" w:cs="Times New Roman"/>
+                <w:sz w:val="22"/>
+                <w:szCs w:val="22"/>
+              </w:rPr>
+              <w:t xml:space="preserve">We </w:t>
+            </w:r>
+            <w:r>
+              <w:rPr>
+                <w:rFonts w:ascii="Times New Roman" w:hAnsi="Times New Roman" w:cs="Times New Roman"/>
+                <w:sz w:val="22"/>
+                <w:szCs w:val="22"/>
+              </w:rPr>
+              <w:t xml:space="preserve">discuss design implications for improving awareness in data uncertainty, contribution value, insight context, and thus to enable a more interleaving flow. </w:t>
+            </w:r>
+          </w:p>
+          <w:p>
+            <w:pPr>
+              <w:rPr>
+                <w:rFonts w:ascii="Times New Roman" w:hAnsi="Times New Roman" w:cs="Times New Roman"/>
+                <w:sz w:val="22"/>
+                <w:szCs w:val="22"/>
+              </w:rPr>
+            </w:pPr>
+          </w:p>
+          <w:p>
+            <w:pPr>
+              <w:rPr>
+                <w:rFonts w:ascii="Times New Roman" w:hAnsi="Times New Roman" w:cs="Times New Roman"/>
+                <w:sz w:val="22"/>
+                <w:szCs w:val="22"/>
+              </w:rPr>
+            </w:pPr>
+          </w:p>
+          <w:p>
+            <w:pPr>
+              <w:rPr>
+                <w:rFonts w:ascii="Times New Roman" w:hAnsi="Times New Roman" w:cs="Times New Roman"/>
+                <w:sz w:val="22"/>
+                <w:szCs w:val="22"/>
+              </w:rPr>
+            </w:pPr>
+            <w:bookmarkStart w:id="6" w:name="OLE_LINK1"/>
+            <w:bookmarkStart w:id="7" w:name="OLE_LINK2"/>
+            <w:r>
+              <w:rPr>
+                <w:rFonts w:ascii="Times New Roman" w:hAnsi="Times New Roman" w:cs="Times New Roman"/>
+                <w:sz w:val="22"/>
+                <w:szCs w:val="22"/>
+              </w:rPr>
+              <w:t>The paper reports specifically on a collaborative information analysis task situated in the intelligence domain</w:t>
+            </w:r>
+            <w:bookmarkEnd w:id="6"/>
+            <w:bookmarkEnd w:id="7"/>
+            <w:r>
+              <w:rPr>
+                <w:rFonts w:ascii="Times New Roman" w:hAnsi="Times New Roman" w:cs="Times New Roman"/>
+                <w:sz w:val="22"/>
+                <w:szCs w:val="22"/>
+              </w:rPr>
+              <w:t>, but our findings regarding team process and breakdowns address the interests of the broader CSCW community.</w:t>
             </w:r>
             <w:r>
               <w:rPr>
@@ -1997,15 +2013,39 @@
                 <w:sz w:val="22"/>
                 <w:szCs w:val="22"/>
               </w:rPr>
-              <w:t xml:space="preserve"> call for an all-in-one environment in which machine learning practitioners can tune model parameters and evaluate model performance in one place. In the area of visual analytics, Ware \cite{</w:t>
-            </w:r>
-            <w:r>
-              <w:rPr>
-                <w:rFonts w:ascii="Times New Roman" w:eastAsia="Calibri" w:hAnsi="Times New Roman" w:cs="Times New Roman"/>
-                <w:sz w:val="22"/>
-                <w:szCs w:val="22"/>
-              </w:rPr>
-              <w:t xml:space="preserve">Ware2012} warned of the </w:t>
+              <w:t xml:space="preserve"> call for an all-in-one environment in which machine learning </w:t>
+            </w:r>
+            <w:r>
+              <w:rPr>
+                <w:rFonts w:ascii="Times New Roman" w:eastAsia="Calibri" w:hAnsi="Times New Roman" w:cs="Times New Roman"/>
+                <w:sz w:val="22"/>
+                <w:szCs w:val="22"/>
+              </w:rPr>
+              <w:t>p</w:t>
+            </w:r>
+            <w:r>
+              <w:rPr>
+                <w:rFonts w:ascii="Times New Roman" w:eastAsia="Calibri" w:hAnsi="Times New Roman" w:cs="Times New Roman"/>
+                <w:sz w:val="22"/>
+                <w:szCs w:val="22"/>
+              </w:rPr>
+              <w:t xml:space="preserve">ractitioners can tune model parameters and evaluate model performance in one place. In the </w:t>
+            </w:r>
+            <w:r>
+              <w:rPr>
+                <w:rFonts w:ascii="Times New Roman" w:eastAsia="Calibri" w:hAnsi="Times New Roman" w:cs="Times New Roman"/>
+                <w:sz w:val="22"/>
+                <w:szCs w:val="22"/>
+              </w:rPr>
+              <w:t>area of visual analytics, Ware (2012)</w:t>
+            </w:r>
+            <w:r>
+              <w:rPr>
+                <w:rFonts w:ascii="Times New Roman" w:eastAsia="Calibri" w:hAnsi="Times New Roman" w:cs="Times New Roman"/>
+                <w:sz w:val="22"/>
+                <w:szCs w:val="22"/>
+              </w:rPr>
+              <w:t xml:space="preserve"> warned of the </w:t>
             </w:r>
             <w:r>
               <w:rPr>
@@ -2067,15 +2107,14 @@
               </w:rPr>
               <w:t>flowing from systems to users far more than from users to systems. Functionalities are mostly designed to adjust data representation</w:t>
             </w:r>
-          </w:p>
-          <w:p>
-            <w:pPr>
-              <w:rPr>
-                <w:rFonts w:ascii="Times New Roman" w:eastAsia="Calibri" w:hAnsi="Times New Roman" w:cs="Times New Roman"/>
-                <w:sz w:val="22"/>
-                <w:szCs w:val="22"/>
-              </w:rPr>
-            </w:pPr>
+            <w:r>
+              <w:rPr>
+                <w:rFonts w:ascii="Times New Roman" w:eastAsia="Calibri" w:hAnsi="Times New Roman" w:cs="Times New Roman"/>
+                <w:sz w:val="22"/>
+                <w:szCs w:val="22"/>
+              </w:rPr>
+              <w:t xml:space="preserve"> </w:t>
+            </w:r>
             <w:r>
               <w:rPr>
                 <w:rFonts w:ascii="Times New Roman" w:eastAsia="Calibri" w:hAnsi="Times New Roman" w:cs="Times New Roman"/>
@@ -2125,10 +2164,9 @@
                 <w:rFonts w:ascii="Times New Roman" w:hAnsi="Times New Roman" w:cs="Times New Roman"/>
                 <w:sz w:val="22"/>
                 <w:szCs w:val="22"/>
-              </w:rPr>
-            </w:pPr>
-            <w:bookmarkStart w:id="2" w:name="_GoBack"/>
-            <w:bookmarkEnd w:id="2"/>
+                <w:lang w:eastAsia="zh-CN"/>
+              </w:rPr>
+            </w:pPr>
           </w:p>
         </w:tc>
       </w:tr>
@@ -2439,13 +2477,31 @@
                 <w:szCs w:val="22"/>
               </w:rPr>
             </w:pPr>
-            <w:r>
-              <w:rPr>
-                <w:rFonts w:ascii="Times New Roman" w:hAnsi="Times New Roman" w:cs="Times New Roman"/>
-                <w:sz w:val="22"/>
-                <w:szCs w:val="22"/>
-              </w:rPr>
-              <w:t xml:space="preserve">One of the limitations in our study design is that we were unable conduct control group comparisons. Ethically it is difficult to assign students to education conditions that may be disadvantaged, indeed, the instructor we worked with wanted all of his students to experience the same educational opportunities. </w:t>
+            <w:bookmarkStart w:id="8" w:name="OLE_LINK9"/>
+            <w:bookmarkStart w:id="9" w:name="OLE_LINK10"/>
+            <w:r>
+              <w:rPr>
+                <w:rFonts w:ascii="Times New Roman" w:hAnsi="Times New Roman" w:cs="Times New Roman"/>
+                <w:sz w:val="22"/>
+                <w:szCs w:val="22"/>
+              </w:rPr>
+              <w:t xml:space="preserve">One of the limitations in our study design is that we were unable </w:t>
+            </w:r>
+            <w:r>
+              <w:rPr>
+                <w:rFonts w:ascii="Times New Roman" w:hAnsi="Times New Roman" w:cs="Times New Roman"/>
+                <w:sz w:val="22"/>
+                <w:szCs w:val="22"/>
+              </w:rPr>
+              <w:t xml:space="preserve">to </w:t>
+            </w:r>
+            <w:r>
+              <w:rPr>
+                <w:rFonts w:ascii="Times New Roman" w:hAnsi="Times New Roman" w:cs="Times New Roman"/>
+                <w:sz w:val="22"/>
+                <w:szCs w:val="22"/>
+              </w:rPr>
+              <w:t xml:space="preserve">conduct control group comparisons. Ethically it is difficult to assign students to education conditions that may be disadvantaged, indeed, the instructor we worked with wanted all of his students to experience the same educational opportunities. </w:t>
             </w:r>
             <w:r>
               <w:rPr>
@@ -2466,6 +2522,8 @@
               <w:t>We have strengthened and clarified our explanation of strengths and limitations of the research design. The classroom is surely a special case of the “real world”, but it is the real world relative to a lab study context. We often cannot run control conditions in workplaces.</w:t>
             </w:r>
           </w:p>
+          <w:bookmarkEnd w:id="8"/>
+          <w:bookmarkEnd w:id="9"/>
           <w:p>
             <w:pPr>
               <w:widowControl w:val="0"/>
@@ -2510,58 +2568,6 @@
                 <w:szCs w:val="22"/>
               </w:rPr>
               <w:t>Students often do not follow the recommended instructions; this is just a fact about the classroom context. Moreover, from our ethical standpoint as researchers, our participants always have the free choice to not participate at any time. Therefore, this issue was beyond our control. We reported the fact that one group did not participate.</w:t>
-            </w:r>
-          </w:p>
-          <w:p>
-            <w:pPr>
-              <w:rPr>
-                <w:rFonts w:ascii="Times New Roman" w:hAnsi="Times New Roman" w:cs="Times New Roman"/>
-                <w:iCs/>
-                <w:color w:val="353535"/>
-                <w:sz w:val="22"/>
-                <w:szCs w:val="22"/>
-              </w:rPr>
-            </w:pPr>
-          </w:p>
-          <w:p>
-            <w:pPr>
-              <w:rPr>
-                <w:rFonts w:ascii="Times New Roman" w:hAnsi="Times New Roman" w:cs="Times New Roman"/>
-                <w:iCs/>
-                <w:color w:val="FF0000"/>
-                <w:sz w:val="22"/>
-                <w:szCs w:val="22"/>
-              </w:rPr>
-            </w:pPr>
-            <w:r>
-              <w:rPr>
-                <w:rFonts w:ascii="Times New Roman" w:hAnsi="Times New Roman" w:cs="Times New Roman"/>
-                <w:iCs/>
-                <w:color w:val="FF0000"/>
-                <w:sz w:val="22"/>
-                <w:szCs w:val="22"/>
-              </w:rPr>
-              <w:t>[</w:t>
-            </w:r>
-            <w:r>
-              <w:rPr>
-                <w:rFonts w:ascii="Times New Roman" w:hAnsi="Times New Roman" w:cs="Times New Roman"/>
-                <w:iCs/>
-                <w:color w:val="FF0000"/>
-                <w:sz w:val="22"/>
-                <w:szCs w:val="22"/>
-              </w:rPr>
-              <w:t>Comment: We used the term classroom study in our title but perhaps underanalyzed what a classroom study is and the strengths and limitations of doing one.</w:t>
-            </w:r>
-            <w:r>
-              <w:rPr>
-                <w:rFonts w:ascii="Times New Roman" w:hAnsi="Times New Roman" w:cs="Times New Roman"/>
-                <w:iCs/>
-                <w:color w:val="FF0000"/>
-                <w:sz w:val="22"/>
-                <w:szCs w:val="22"/>
-              </w:rPr>
-              <w:t>]</w:t>
             </w:r>
           </w:p>
           <w:p>
@@ -3061,8 +3067,8 @@
                 <w:szCs w:val="22"/>
               </w:rPr>
             </w:pPr>
-            <w:bookmarkStart w:id="3" w:name="OLE_LINK17"/>
-            <w:bookmarkStart w:id="4" w:name="OLE_LINK18"/>
+            <w:bookmarkStart w:id="10" w:name="OLE_LINK17"/>
+            <w:bookmarkStart w:id="11" w:name="OLE_LINK18"/>
             <w:r>
               <w:rPr>
                 <w:rFonts w:ascii="Times New Roman" w:hAnsi="Times New Roman" w:cs="Times New Roman"/>
@@ -3093,7 +3099,23 @@
                 <w:sz w:val="22"/>
                 <w:szCs w:val="22"/>
               </w:rPr>
-              <w:t xml:space="preserve">(including usage of other tools) to justify our analysis. We add more description in the beginning of the result section: </w:t>
+              <w:t>(including usage of other tools) to justify our analysis. We add</w:t>
+            </w:r>
+            <w:r>
+              <w:rPr>
+                <w:rFonts w:ascii="Times New Roman" w:hAnsi="Times New Roman" w:cs="Times New Roman"/>
+                <w:sz w:val="22"/>
+                <w:szCs w:val="22"/>
+              </w:rPr>
+              <w:t>ed</w:t>
+            </w:r>
+            <w:r>
+              <w:rPr>
+                <w:rFonts w:ascii="Times New Roman" w:hAnsi="Times New Roman" w:cs="Times New Roman"/>
+                <w:sz w:val="22"/>
+                <w:szCs w:val="22"/>
+              </w:rPr>
+              <w:t xml:space="preserve"> more description in the beginning of the result section: </w:t>
             </w:r>
           </w:p>
           <w:p>
@@ -3122,8 +3144,8 @@
               <w:t xml:space="preserve">Teams had three intensive usage sessions over the week, although they could access the tool any time; two sessions were in class and one was outside class before the team report deadline. 22 teams self disclosed that they used CAnalytics as the analytic tool in the project although they were allowed to use any other tool; one team reported that they mostly used Google Doc. The reported usage was confirmed by the system log. Seven teams reported using GroupMe and other instant message outside class. They used these tools for instant communication and coordination of meeting. Ten teams reported using Google Doc. Nine of them used Google Doc only for composing the final team report and CAnalytics for analysis tasks; one team went further and used Google Doc as the main analytic tool.  </w:t>
             </w:r>
           </w:p>
-          <w:bookmarkEnd w:id="3"/>
-          <w:bookmarkEnd w:id="4"/>
+          <w:bookmarkEnd w:id="10"/>
+          <w:bookmarkEnd w:id="11"/>
           <w:p>
             <w:pPr>
               <w:tabs>
@@ -3503,15 +3525,387 @@
               </w:rPr>
               <w:t>We have restructured our discussion to better support our arguments on interleaving workflow and awareness support to enable an interleaving workflow on a team level.</w:t>
             </w:r>
-          </w:p>
-          <w:p>
-            <w:pPr>
-              <w:rPr>
-                <w:rFonts w:ascii="Times New Roman" w:hAnsi="Times New Roman" w:cs="Times New Roman"/>
-                <w:sz w:val="22"/>
-                <w:szCs w:val="22"/>
-              </w:rPr>
-            </w:pPr>
+            <w:r>
+              <w:rPr>
+                <w:rFonts w:ascii="Times New Roman" w:hAnsi="Times New Roman" w:cs="Times New Roman"/>
+                <w:sz w:val="22"/>
+                <w:szCs w:val="22"/>
+              </w:rPr>
+              <w:t xml:space="preserve"> </w:t>
+            </w:r>
+          </w:p>
+          <w:p>
+            <w:pPr>
+              <w:rPr>
+                <w:rFonts w:ascii="Times New Roman" w:hAnsi="Times New Roman" w:cs="Times New Roman"/>
+                <w:sz w:val="22"/>
+                <w:szCs w:val="22"/>
+              </w:rPr>
+            </w:pPr>
+          </w:p>
+          <w:p>
+            <w:pPr>
+              <w:rPr>
+                <w:rFonts w:ascii="Times New Roman" w:hAnsi="Times New Roman" w:cs="Times New Roman"/>
+                <w:sz w:val="22"/>
+                <w:szCs w:val="22"/>
+              </w:rPr>
+            </w:pPr>
+            <w:r>
+              <w:rPr>
+                <w:rFonts w:ascii="Times New Roman" w:hAnsi="Times New Roman" w:cs="Times New Roman"/>
+                <w:sz w:val="22"/>
+                <w:szCs w:val="22"/>
+              </w:rPr>
+              <w:t>We also added the discussion to tie our system features to IEW and ACH:</w:t>
+            </w:r>
+            <w:r>
+              <w:rPr>
+                <w:rFonts w:ascii="Times New Roman" w:hAnsi="Times New Roman" w:cs="Times New Roman"/>
+                <w:sz w:val="22"/>
+                <w:szCs w:val="22"/>
+              </w:rPr>
+              <w:t xml:space="preserve">  </w:t>
+            </w:r>
+            <w:r>
+              <w:rPr>
+                <w:rFonts w:ascii="Times New Roman" w:hAnsi="Times New Roman" w:cs="Times New Roman"/>
+                <w:sz w:val="22"/>
+                <w:szCs w:val="22"/>
+              </w:rPr>
+              <w:t xml:space="preserve">Both </w:t>
+            </w:r>
+            <w:r>
+              <w:rPr>
+                <w:rFonts w:ascii="Times New Roman" w:hAnsi="Times New Roman" w:cs="Times New Roman"/>
+                <w:sz w:val="22"/>
+                <w:szCs w:val="22"/>
+              </w:rPr>
+              <w:t xml:space="preserve">IEW and ACH </w:t>
+            </w:r>
+            <w:r>
+              <w:rPr>
+                <w:rFonts w:ascii="Times New Roman" w:hAnsi="Times New Roman" w:cs="Times New Roman"/>
+                <w:sz w:val="22"/>
+                <w:szCs w:val="22"/>
+              </w:rPr>
+              <w:t xml:space="preserve">aim to provide a structured approach (for modeling and analysis respectively). </w:t>
+            </w:r>
+            <w:r>
+              <w:rPr>
+                <w:rFonts w:ascii="Times New Roman" w:hAnsi="Times New Roman" w:cs="Times New Roman"/>
+                <w:sz w:val="22"/>
+                <w:szCs w:val="22"/>
+              </w:rPr>
+              <w:t xml:space="preserve">Yet </w:t>
+            </w:r>
+            <w:r>
+              <w:rPr>
+                <w:rFonts w:ascii="Times New Roman" w:hAnsi="Times New Roman" w:cs="Times New Roman"/>
+                <w:sz w:val="22"/>
+                <w:szCs w:val="22"/>
+              </w:rPr>
+              <w:t>how</w:t>
+            </w:r>
+            <w:r>
+              <w:rPr>
+                <w:rFonts w:ascii="Times New Roman" w:hAnsi="Times New Roman" w:cs="Times New Roman"/>
+                <w:sz w:val="22"/>
+                <w:szCs w:val="22"/>
+              </w:rPr>
+              <w:t xml:space="preserve"> to </w:t>
+            </w:r>
+            <w:r>
+              <w:rPr>
+                <w:rFonts w:ascii="Times New Roman" w:hAnsi="Times New Roman" w:cs="Times New Roman"/>
+                <w:sz w:val="22"/>
+                <w:szCs w:val="22"/>
+              </w:rPr>
+              <w:t>transfer</w:t>
+            </w:r>
+            <w:r>
+              <w:rPr>
+                <w:rFonts w:ascii="Times New Roman" w:hAnsi="Times New Roman" w:cs="Times New Roman"/>
+                <w:sz w:val="22"/>
+                <w:szCs w:val="22"/>
+              </w:rPr>
+              <w:t xml:space="preserve"> between the</w:t>
+            </w:r>
+            <w:r>
+              <w:rPr>
+                <w:rFonts w:ascii="Times New Roman" w:hAnsi="Times New Roman" w:cs="Times New Roman"/>
+                <w:sz w:val="22"/>
+                <w:szCs w:val="22"/>
+              </w:rPr>
+              <w:t xml:space="preserve"> </w:t>
+            </w:r>
+            <w:r>
+              <w:rPr>
+                <w:rFonts w:ascii="Times New Roman" w:hAnsi="Times New Roman" w:cs="Times New Roman"/>
+                <w:sz w:val="22"/>
+                <w:szCs w:val="22"/>
+              </w:rPr>
+              <w:t>two ac</w:t>
+            </w:r>
+            <w:r>
+              <w:rPr>
+                <w:rFonts w:ascii="Times New Roman" w:hAnsi="Times New Roman" w:cs="Times New Roman"/>
+                <w:sz w:val="22"/>
+                <w:szCs w:val="22"/>
+              </w:rPr>
+              <w:t>tivities is loosely defined</w:t>
+            </w:r>
+            <w:r>
+              <w:rPr>
+                <w:rFonts w:ascii="Times New Roman" w:hAnsi="Times New Roman" w:cs="Times New Roman"/>
+                <w:sz w:val="22"/>
+                <w:szCs w:val="22"/>
+              </w:rPr>
+              <w:t>.  Our system implies a</w:t>
+            </w:r>
+            <w:r>
+              <w:rPr>
+                <w:rFonts w:ascii="Times New Roman" w:hAnsi="Times New Roman" w:cs="Times New Roman"/>
+                <w:sz w:val="22"/>
+                <w:szCs w:val="22"/>
+              </w:rPr>
+              <w:t xml:space="preserve"> </w:t>
+            </w:r>
+            <w:r>
+              <w:rPr>
+                <w:rFonts w:ascii="Times New Roman" w:hAnsi="Times New Roman" w:cs="Times New Roman"/>
+                <w:sz w:val="22"/>
+                <w:szCs w:val="22"/>
+              </w:rPr>
+              <w:t>structured modeling through a</w:t>
+            </w:r>
+            <w:r>
+              <w:rPr>
+                <w:rFonts w:ascii="Times New Roman" w:hAnsi="Times New Roman" w:cs="Times New Roman"/>
+                <w:sz w:val="22"/>
+                <w:szCs w:val="22"/>
+              </w:rPr>
+              <w:t>nnotation and a structured anal</w:t>
+            </w:r>
+            <w:r>
+              <w:rPr>
+                <w:rFonts w:ascii="Times New Roman" w:hAnsi="Times New Roman" w:cs="Times New Roman"/>
+                <w:sz w:val="22"/>
+                <w:szCs w:val="22"/>
+              </w:rPr>
+              <w:t>ysis by visualizing data multiple views, and by sharing the</w:t>
+            </w:r>
+            <w:r>
+              <w:rPr>
+                <w:rFonts w:ascii="Times New Roman" w:hAnsi="Times New Roman" w:cs="Times New Roman"/>
+                <w:sz w:val="22"/>
+                <w:szCs w:val="22"/>
+              </w:rPr>
+              <w:t xml:space="preserve"> </w:t>
+            </w:r>
+            <w:r>
+              <w:rPr>
+                <w:rFonts w:ascii="Times New Roman" w:hAnsi="Times New Roman" w:cs="Times New Roman"/>
+                <w:sz w:val="22"/>
+                <w:szCs w:val="22"/>
+              </w:rPr>
+              <w:t>data structure we enable a smooth switching between the twostages. Our result implies the role of multilevel modeling and</w:t>
+            </w:r>
+            <w:r>
+              <w:rPr>
+                <w:rFonts w:ascii="Times New Roman" w:hAnsi="Times New Roman" w:cs="Times New Roman"/>
+                <w:sz w:val="22"/>
+                <w:szCs w:val="22"/>
+              </w:rPr>
+              <w:t xml:space="preserve"> </w:t>
+            </w:r>
+            <w:r>
+              <w:rPr>
+                <w:rFonts w:ascii="Times New Roman" w:hAnsi="Times New Roman" w:cs="Times New Roman"/>
+                <w:sz w:val="22"/>
+                <w:szCs w:val="22"/>
+              </w:rPr>
+              <w:t>analysis uncertainty in driving the switch. Based on that, we</w:t>
+            </w:r>
+            <w:r>
+              <w:rPr>
+                <w:rFonts w:ascii="Times New Roman" w:hAnsi="Times New Roman" w:cs="Times New Roman"/>
+                <w:sz w:val="22"/>
+                <w:szCs w:val="22"/>
+              </w:rPr>
+              <w:t xml:space="preserve"> </w:t>
+            </w:r>
+            <w:r>
+              <w:rPr>
+                <w:rFonts w:ascii="Times New Roman" w:hAnsi="Times New Roman" w:cs="Times New Roman"/>
+                <w:sz w:val="22"/>
+                <w:szCs w:val="22"/>
+              </w:rPr>
+              <w:t>could build a scaffolding proces</w:t>
+            </w:r>
+            <w:r>
+              <w:rPr>
+                <w:rFonts w:ascii="Times New Roman" w:hAnsi="Times New Roman" w:cs="Times New Roman"/>
+                <w:sz w:val="22"/>
+                <w:szCs w:val="22"/>
+              </w:rPr>
+              <w:t>s to assist analysts in connect</w:t>
+            </w:r>
+            <w:r>
+              <w:rPr>
+                <w:rFonts w:ascii="Times New Roman" w:hAnsi="Times New Roman" w:cs="Times New Roman"/>
+                <w:sz w:val="22"/>
+                <w:szCs w:val="22"/>
+              </w:rPr>
+              <w:t>ing data and analysis to enable a more interleaving flow.</w:t>
+            </w:r>
+            <w:r>
+              <w:rPr>
+                <w:rFonts w:ascii="Times New Roman" w:hAnsi="Times New Roman" w:cs="Times New Roman"/>
+                <w:sz w:val="22"/>
+                <w:szCs w:val="22"/>
+              </w:rPr>
+              <w:t xml:space="preserve"> </w:t>
+            </w:r>
+            <w:r>
+              <w:rPr>
+                <w:rFonts w:ascii="Times New Roman" w:hAnsi="Times New Roman" w:cs="Times New Roman"/>
+                <w:sz w:val="22"/>
+                <w:szCs w:val="22"/>
+              </w:rPr>
+              <w:t>For example,</w:t>
+            </w:r>
+          </w:p>
+          <w:p>
+            <w:pPr>
+              <w:rPr>
+                <w:rFonts w:ascii="Times New Roman" w:hAnsi="Times New Roman" w:cs="Times New Roman"/>
+                <w:sz w:val="22"/>
+                <w:szCs w:val="22"/>
+              </w:rPr>
+            </w:pPr>
+            <w:r>
+              <w:rPr>
+                <w:rFonts w:ascii="Times New Roman" w:hAnsi="Times New Roman" w:cs="Times New Roman"/>
+                <w:sz w:val="22"/>
+                <w:szCs w:val="22"/>
+              </w:rPr>
+              <w:t>when user adds a new data object, the system could suggest possible connections</w:t>
+            </w:r>
+            <w:r>
+              <w:rPr>
+                <w:rFonts w:ascii="Times New Roman" w:hAnsi="Times New Roman" w:cs="Times New Roman"/>
+                <w:sz w:val="22"/>
+                <w:szCs w:val="22"/>
+              </w:rPr>
+              <w:t xml:space="preserve"> </w:t>
+            </w:r>
+            <w:r>
+              <w:rPr>
+                <w:rFonts w:ascii="Times New Roman" w:hAnsi="Times New Roman" w:cs="Times New Roman"/>
+                <w:sz w:val="22"/>
+                <w:szCs w:val="22"/>
+              </w:rPr>
+              <w:t>to existing evidence in the context of an appropriate level of views, which is</w:t>
+            </w:r>
+            <w:r>
+              <w:rPr>
+                <w:rFonts w:ascii="Times New Roman" w:hAnsi="Times New Roman" w:cs="Times New Roman"/>
+                <w:sz w:val="22"/>
+                <w:szCs w:val="22"/>
+              </w:rPr>
+              <w:t xml:space="preserve"> </w:t>
+            </w:r>
+            <w:r>
+              <w:rPr>
+                <w:rFonts w:ascii="Times New Roman" w:hAnsi="Times New Roman" w:cs="Times New Roman"/>
+                <w:sz w:val="22"/>
+                <w:szCs w:val="22"/>
+              </w:rPr>
+              <w:t>likely to help analysts discover new patterns. When a user creates a new</w:t>
+            </w:r>
+            <w:r>
+              <w:rPr>
+                <w:rFonts w:ascii="Times New Roman" w:hAnsi="Times New Roman" w:cs="Times New Roman"/>
+                <w:sz w:val="22"/>
+                <w:szCs w:val="22"/>
+              </w:rPr>
+              <w:t xml:space="preserve"> </w:t>
+            </w:r>
+            <w:r>
+              <w:rPr>
+                <w:rFonts w:ascii="Times New Roman" w:hAnsi="Times New Roman" w:cs="Times New Roman"/>
+                <w:sz w:val="22"/>
+                <w:szCs w:val="22"/>
+              </w:rPr>
+              <w:t>hypothesis with uncertainty, the system could highlight associated evidence,</w:t>
+            </w:r>
+            <w:r>
+              <w:rPr>
+                <w:rFonts w:ascii="Times New Roman" w:hAnsi="Times New Roman" w:cs="Times New Roman"/>
+                <w:sz w:val="22"/>
+                <w:szCs w:val="22"/>
+              </w:rPr>
+              <w:t xml:space="preserve"> </w:t>
+            </w:r>
+            <w:r>
+              <w:rPr>
+                <w:rFonts w:ascii="Times New Roman" w:hAnsi="Times New Roman" w:cs="Times New Roman"/>
+                <w:sz w:val="22"/>
+                <w:szCs w:val="22"/>
+              </w:rPr>
+              <w:t>which would prompt the analyst to re-examine the data and look for more data.</w:t>
+            </w:r>
+            <w:r>
+              <w:rPr>
+                <w:rFonts w:ascii="Times New Roman" w:hAnsi="Times New Roman" w:cs="Times New Roman"/>
+                <w:sz w:val="22"/>
+                <w:szCs w:val="22"/>
+              </w:rPr>
+              <w:t xml:space="preserve"> </w:t>
+            </w:r>
+            <w:r>
+              <w:rPr>
+                <w:rFonts w:ascii="Times New Roman" w:hAnsi="Times New Roman" w:cs="Times New Roman"/>
+                <w:sz w:val="22"/>
+                <w:szCs w:val="22"/>
+              </w:rPr>
+              <w:t>Such scaffolding provides a basic structure to link stages of analytic</w:t>
+            </w:r>
+            <w:r>
+              <w:rPr>
+                <w:rFonts w:ascii="Times New Roman" w:hAnsi="Times New Roman" w:cs="Times New Roman"/>
+                <w:sz w:val="22"/>
+                <w:szCs w:val="22"/>
+              </w:rPr>
+              <w:t xml:space="preserve"> </w:t>
+            </w:r>
+            <w:r>
+              <w:rPr>
+                <w:rFonts w:ascii="Times New Roman" w:hAnsi="Times New Roman" w:cs="Times New Roman"/>
+                <w:sz w:val="22"/>
+                <w:szCs w:val="22"/>
+              </w:rPr>
+              <w:t xml:space="preserve">activities that analysts can take on </w:t>
+            </w:r>
+            <w:r>
+              <w:rPr>
+                <w:rFonts w:ascii="Times New Roman" w:hAnsi="Times New Roman" w:cs="Times New Roman"/>
+                <w:sz w:val="22"/>
+                <w:szCs w:val="22"/>
+              </w:rPr>
+              <w:t>w</w:t>
+            </w:r>
+            <w:bookmarkStart w:id="12" w:name="_GoBack"/>
+            <w:bookmarkEnd w:id="12"/>
+            <w:r>
+              <w:rPr>
+                <w:rFonts w:ascii="Times New Roman" w:hAnsi="Times New Roman" w:cs="Times New Roman"/>
+                <w:sz w:val="22"/>
+                <w:szCs w:val="22"/>
+              </w:rPr>
+              <w:t>ithout imposing a specific fixed workflow.</w:t>
+            </w:r>
           </w:p>
           <w:p>
             <w:pPr>
@@ -3528,7 +3922,7 @@
                 <w:sz w:val="22"/>
                 <w:szCs w:val="22"/>
               </w:rPr>
-              <w:t>[Comment: need to specify what are the changes]</w:t>
+              <w:t xml:space="preserve"> </w:t>
             </w:r>
           </w:p>
         </w:tc>

</xml_diff>